<commit_message>
commit update sl product
</commit_message>
<xml_diff>
--- a/shop-api/document/DocumentAPI.docx
+++ b/shop-api/document/DocumentAPI.docx
@@ -4619,13 +4619,7 @@
         <w:rPr>
           <w:b/>
         </w:rPr>
-        <w:t xml:space="preserve">Get all receipt </w:t>
-      </w:r>
-      <w:r>
-        <w:rPr>
-          <w:b/>
-        </w:rPr>
-        <w:t>confirmed</w:t>
+        <w:t>Get all receipt confirmed</w:t>
       </w:r>
     </w:p>
     <w:p>
@@ -4670,7 +4664,9 @@
           </wp:inline>
         </w:drawing>
       </w:r>
-    </w:p>
+      <w:bookmarkStart w:id="0" w:name="_GoBack"/>
+    </w:p>
+    <w:bookmarkEnd w:id="0"/>
     <w:p>
       <w:pPr>
         <w:pStyle w:val="ListParagraph"/>
@@ -4692,19 +4688,7 @@
         <w:rPr>
           <w:b/>
         </w:rPr>
-        <w:t>C</w:t>
-      </w:r>
-      <w:r>
-        <w:rPr>
-          <w:b/>
-        </w:rPr>
-        <w:t>ancel</w:t>
-      </w:r>
-      <w:r>
-        <w:rPr>
-          <w:b/>
-        </w:rPr>
-        <w:t>ed</w:t>
+        <w:t>Canceled</w:t>
       </w:r>
     </w:p>
     <w:p>
@@ -4913,13 +4897,7 @@
           <w:b/>
         </w:rPr>
         <w:lastRenderedPageBreak/>
-        <w:t xml:space="preserve">Update </w:t>
-      </w:r>
-      <w:r>
-        <w:rPr>
-          <w:b/>
-        </w:rPr>
-        <w:t>receipt</w:t>
+        <w:t>Update receipt</w:t>
       </w:r>
       <w:r>
         <w:rPr>
@@ -5137,8 +5115,6 @@
           </wp:inline>
         </w:drawing>
       </w:r>
-      <w:bookmarkStart w:id="0" w:name="_GoBack"/>
-      <w:bookmarkEnd w:id="0"/>
     </w:p>
     <w:p>
       <w:pPr>

</xml_diff>

<commit_message>
them doc api CRUD product
</commit_message>
<xml_diff>
--- a/shop-api/document/DocumentAPI.docx
+++ b/shop-api/document/DocumentAPI.docx
@@ -3897,13 +3897,6 @@
     </w:p>
     <w:p>
       <w:pPr>
-        <w:rPr>
-          <w:b/>
-        </w:rPr>
-      </w:pPr>
-    </w:p>
-    <w:p>
-      <w:pPr>
         <w:pStyle w:val="ListParagraph"/>
         <w:numPr>
           <w:ilvl w:val="0"/>
@@ -3917,6 +3910,406 @@
         <w:rPr>
           <w:b/>
         </w:rPr>
+        <w:t>Add product</w:t>
+      </w:r>
+    </w:p>
+    <w:p>
+      <w:pPr>
+        <w:pStyle w:val="ListParagraph"/>
+        <w:ind w:left="1080"/>
+        <w:rPr>
+          <w:b/>
+        </w:rPr>
+      </w:pPr>
+      <w:r>
+        <w:rPr>
+          <w:noProof/>
+        </w:rPr>
+        <w:drawing>
+          <wp:inline distT="0" distB="0" distL="0" distR="0" wp14:anchorId="5416C5BE" wp14:editId="08ACFF71">
+            <wp:extent cx="5943600" cy="3905250"/>
+            <wp:effectExtent l="0" t="0" r="0" b="0"/>
+            <wp:docPr id="21" name="Picture 21"/>
+            <wp:cNvGraphicFramePr>
+              <a:graphicFrameLocks xmlns:a="http://schemas.openxmlformats.org/drawingml/2006/main" noChangeAspect="1"/>
+            </wp:cNvGraphicFramePr>
+            <a:graphic xmlns:a="http://schemas.openxmlformats.org/drawingml/2006/main">
+              <a:graphicData uri="http://schemas.openxmlformats.org/drawingml/2006/picture">
+                <pic:pic xmlns:pic="http://schemas.openxmlformats.org/drawingml/2006/picture">
+                  <pic:nvPicPr>
+                    <pic:cNvPr id="1" name=""/>
+                    <pic:cNvPicPr/>
+                  </pic:nvPicPr>
+                  <pic:blipFill>
+                    <a:blip r:embed="rId17"/>
+                    <a:stretch>
+                      <a:fillRect/>
+                    </a:stretch>
+                  </pic:blipFill>
+                  <pic:spPr>
+                    <a:xfrm>
+                      <a:off x="0" y="0"/>
+                      <a:ext cx="5943600" cy="3905250"/>
+                    </a:xfrm>
+                    <a:prstGeom prst="rect">
+                      <a:avLst/>
+                    </a:prstGeom>
+                  </pic:spPr>
+                </pic:pic>
+              </a:graphicData>
+            </a:graphic>
+          </wp:inline>
+        </w:drawing>
+      </w:r>
+    </w:p>
+    <w:p>
+      <w:pPr>
+        <w:pStyle w:val="ListParagraph"/>
+        <w:ind w:left="1080"/>
+        <w:rPr>
+          <w:b/>
+        </w:rPr>
+      </w:pPr>
+      <w:r>
+        <w:rPr>
+          <w:noProof/>
+        </w:rPr>
+        <w:lastRenderedPageBreak/>
+        <w:drawing>
+          <wp:inline distT="0" distB="0" distL="0" distR="0" wp14:anchorId="2B1C5C7A" wp14:editId="7A148CF5">
+            <wp:extent cx="5943600" cy="2861945"/>
+            <wp:effectExtent l="0" t="0" r="0" b="0"/>
+            <wp:docPr id="31" name="Picture 31"/>
+            <wp:cNvGraphicFramePr>
+              <a:graphicFrameLocks xmlns:a="http://schemas.openxmlformats.org/drawingml/2006/main" noChangeAspect="1"/>
+            </wp:cNvGraphicFramePr>
+            <a:graphic xmlns:a="http://schemas.openxmlformats.org/drawingml/2006/main">
+              <a:graphicData uri="http://schemas.openxmlformats.org/drawingml/2006/picture">
+                <pic:pic xmlns:pic="http://schemas.openxmlformats.org/drawingml/2006/picture">
+                  <pic:nvPicPr>
+                    <pic:cNvPr id="1" name=""/>
+                    <pic:cNvPicPr/>
+                  </pic:nvPicPr>
+                  <pic:blipFill>
+                    <a:blip r:embed="rId18"/>
+                    <a:stretch>
+                      <a:fillRect/>
+                    </a:stretch>
+                  </pic:blipFill>
+                  <pic:spPr>
+                    <a:xfrm>
+                      <a:off x="0" y="0"/>
+                      <a:ext cx="5943600" cy="2861945"/>
+                    </a:xfrm>
+                    <a:prstGeom prst="rect">
+                      <a:avLst/>
+                    </a:prstGeom>
+                  </pic:spPr>
+                </pic:pic>
+              </a:graphicData>
+            </a:graphic>
+          </wp:inline>
+        </w:drawing>
+      </w:r>
+    </w:p>
+    <w:p>
+      <w:pPr>
+        <w:pStyle w:val="ListParagraph"/>
+        <w:ind w:left="1080"/>
+        <w:rPr>
+          <w:b/>
+        </w:rPr>
+      </w:pPr>
+      <w:proofErr w:type="spellStart"/>
+      <w:r>
+        <w:rPr>
+          <w:b/>
+        </w:rPr>
+        <w:t>Có</w:t>
+      </w:r>
+      <w:proofErr w:type="spellEnd"/>
+      <w:r>
+        <w:rPr>
+          <w:b/>
+        </w:rPr>
+        <w:t xml:space="preserve"> </w:t>
+      </w:r>
+      <w:proofErr w:type="spellStart"/>
+      <w:r>
+        <w:rPr>
+          <w:b/>
+        </w:rPr>
+        <w:t>cả</w:t>
+      </w:r>
+      <w:proofErr w:type="spellEnd"/>
+      <w:r>
+        <w:rPr>
+          <w:b/>
+        </w:rPr>
+        <w:t xml:space="preserve"> </w:t>
+      </w:r>
+      <w:proofErr w:type="spellStart"/>
+      <w:r>
+        <w:rPr>
+          <w:b/>
+        </w:rPr>
+        <w:t>trường</w:t>
+      </w:r>
+      <w:proofErr w:type="spellEnd"/>
+      <w:r>
+        <w:rPr>
+          <w:b/>
+        </w:rPr>
+        <w:t xml:space="preserve"> </w:t>
+      </w:r>
+      <w:proofErr w:type="gramStart"/>
+      <w:r>
+        <w:rPr>
+          <w:b/>
+        </w:rPr>
+        <w:t xml:space="preserve">“ </w:t>
+      </w:r>
+      <w:r>
+        <w:rPr>
+          <w:rFonts w:ascii="Consolas" w:hAnsi="Consolas" w:cs="Consolas"/>
+          <w:color w:val="000000"/>
+          <w:sz w:val="19"/>
+          <w:szCs w:val="19"/>
+        </w:rPr>
+        <w:t>description</w:t>
+      </w:r>
+      <w:proofErr w:type="gramEnd"/>
+      <w:r>
+        <w:rPr>
+          <w:rFonts w:ascii="Consolas" w:hAnsi="Consolas" w:cs="Consolas"/>
+          <w:color w:val="000000"/>
+          <w:sz w:val="19"/>
+          <w:szCs w:val="19"/>
+        </w:rPr>
+        <w:t xml:space="preserve"> “</w:t>
+      </w:r>
+    </w:p>
+    <w:p>
+      <w:pPr>
+        <w:pStyle w:val="ListParagraph"/>
+        <w:numPr>
+          <w:ilvl w:val="0"/>
+          <w:numId w:val="2"/>
+        </w:numPr>
+        <w:rPr>
+          <w:b/>
+        </w:rPr>
+      </w:pPr>
+      <w:r>
+        <w:rPr>
+          <w:b/>
+        </w:rPr>
+        <w:t>Update product</w:t>
+      </w:r>
+    </w:p>
+    <w:p>
+      <w:pPr>
+        <w:pStyle w:val="ListParagraph"/>
+        <w:ind w:left="1080"/>
+        <w:rPr>
+          <w:b/>
+        </w:rPr>
+      </w:pPr>
+      <w:r>
+        <w:rPr>
+          <w:noProof/>
+        </w:rPr>
+        <w:drawing>
+          <wp:inline distT="0" distB="0" distL="0" distR="0" wp14:anchorId="336C23D6" wp14:editId="764597C7">
+            <wp:extent cx="5943600" cy="2976880"/>
+            <wp:effectExtent l="0" t="0" r="0" b="0"/>
+            <wp:docPr id="32" name="Picture 32"/>
+            <wp:cNvGraphicFramePr>
+              <a:graphicFrameLocks xmlns:a="http://schemas.openxmlformats.org/drawingml/2006/main" noChangeAspect="1"/>
+            </wp:cNvGraphicFramePr>
+            <a:graphic xmlns:a="http://schemas.openxmlformats.org/drawingml/2006/main">
+              <a:graphicData uri="http://schemas.openxmlformats.org/drawingml/2006/picture">
+                <pic:pic xmlns:pic="http://schemas.openxmlformats.org/drawingml/2006/picture">
+                  <pic:nvPicPr>
+                    <pic:cNvPr id="1" name=""/>
+                    <pic:cNvPicPr/>
+                  </pic:nvPicPr>
+                  <pic:blipFill>
+                    <a:blip r:embed="rId19"/>
+                    <a:stretch>
+                      <a:fillRect/>
+                    </a:stretch>
+                  </pic:blipFill>
+                  <pic:spPr>
+                    <a:xfrm>
+                      <a:off x="0" y="0"/>
+                      <a:ext cx="5943600" cy="2976880"/>
+                    </a:xfrm>
+                    <a:prstGeom prst="rect">
+                      <a:avLst/>
+                    </a:prstGeom>
+                  </pic:spPr>
+                </pic:pic>
+              </a:graphicData>
+            </a:graphic>
+          </wp:inline>
+        </w:drawing>
+      </w:r>
+    </w:p>
+    <w:p>
+      <w:pPr>
+        <w:pStyle w:val="ListParagraph"/>
+        <w:ind w:left="1080"/>
+        <w:rPr>
+          <w:b/>
+        </w:rPr>
+      </w:pPr>
+      <w:r>
+        <w:rPr>
+          <w:noProof/>
+        </w:rPr>
+        <w:lastRenderedPageBreak/>
+        <w:drawing>
+          <wp:inline distT="0" distB="0" distL="0" distR="0" wp14:anchorId="55549BBC" wp14:editId="1A6B80F2">
+            <wp:extent cx="5943600" cy="2705100"/>
+            <wp:effectExtent l="0" t="0" r="0" b="0"/>
+            <wp:docPr id="33" name="Picture 33"/>
+            <wp:cNvGraphicFramePr>
+              <a:graphicFrameLocks xmlns:a="http://schemas.openxmlformats.org/drawingml/2006/main" noChangeAspect="1"/>
+            </wp:cNvGraphicFramePr>
+            <a:graphic xmlns:a="http://schemas.openxmlformats.org/drawingml/2006/main">
+              <a:graphicData uri="http://schemas.openxmlformats.org/drawingml/2006/picture">
+                <pic:pic xmlns:pic="http://schemas.openxmlformats.org/drawingml/2006/picture">
+                  <pic:nvPicPr>
+                    <pic:cNvPr id="1" name=""/>
+                    <pic:cNvPicPr/>
+                  </pic:nvPicPr>
+                  <pic:blipFill>
+                    <a:blip r:embed="rId20"/>
+                    <a:stretch>
+                      <a:fillRect/>
+                    </a:stretch>
+                  </pic:blipFill>
+                  <pic:spPr>
+                    <a:xfrm>
+                      <a:off x="0" y="0"/>
+                      <a:ext cx="5943600" cy="2705100"/>
+                    </a:xfrm>
+                    <a:prstGeom prst="rect">
+                      <a:avLst/>
+                    </a:prstGeom>
+                  </pic:spPr>
+                </pic:pic>
+              </a:graphicData>
+            </a:graphic>
+          </wp:inline>
+        </w:drawing>
+      </w:r>
+    </w:p>
+    <w:p>
+      <w:pPr>
+        <w:pStyle w:val="ListParagraph"/>
+        <w:numPr>
+          <w:ilvl w:val="0"/>
+          <w:numId w:val="2"/>
+        </w:numPr>
+        <w:rPr>
+          <w:b/>
+        </w:rPr>
+      </w:pPr>
+      <w:r>
+        <w:rPr>
+          <w:b/>
+        </w:rPr>
+        <w:t>Delete product</w:t>
+      </w:r>
+    </w:p>
+    <w:p>
+      <w:pPr>
+        <w:ind w:left="1080"/>
+        <w:rPr>
+          <w:b/>
+        </w:rPr>
+      </w:pPr>
+    </w:p>
+    <w:p>
+      <w:pPr>
+        <w:ind w:left="1080"/>
+        <w:rPr>
+          <w:b/>
+        </w:rPr>
+      </w:pPr>
+      <w:r>
+        <w:rPr>
+          <w:noProof/>
+        </w:rPr>
+        <w:drawing>
+          <wp:inline distT="0" distB="0" distL="0" distR="0" wp14:anchorId="2C93B237" wp14:editId="7A568AA6">
+            <wp:extent cx="5943600" cy="1718945"/>
+            <wp:effectExtent l="0" t="0" r="0" b="0"/>
+            <wp:docPr id="34" name="Picture 34"/>
+            <wp:cNvGraphicFramePr>
+              <a:graphicFrameLocks xmlns:a="http://schemas.openxmlformats.org/drawingml/2006/main" noChangeAspect="1"/>
+            </wp:cNvGraphicFramePr>
+            <a:graphic xmlns:a="http://schemas.openxmlformats.org/drawingml/2006/main">
+              <a:graphicData uri="http://schemas.openxmlformats.org/drawingml/2006/picture">
+                <pic:pic xmlns:pic="http://schemas.openxmlformats.org/drawingml/2006/picture">
+                  <pic:nvPicPr>
+                    <pic:cNvPr id="1" name=""/>
+                    <pic:cNvPicPr/>
+                  </pic:nvPicPr>
+                  <pic:blipFill>
+                    <a:blip r:embed="rId21"/>
+                    <a:stretch>
+                      <a:fillRect/>
+                    </a:stretch>
+                  </pic:blipFill>
+                  <pic:spPr>
+                    <a:xfrm>
+                      <a:off x="0" y="0"/>
+                      <a:ext cx="5943600" cy="1718945"/>
+                    </a:xfrm>
+                    <a:prstGeom prst="rect">
+                      <a:avLst/>
+                    </a:prstGeom>
+                  </pic:spPr>
+                </pic:pic>
+              </a:graphicData>
+            </a:graphic>
+          </wp:inline>
+        </w:drawing>
+      </w:r>
+      <w:bookmarkStart w:id="0" w:name="_GoBack"/>
+      <w:bookmarkEnd w:id="0"/>
+    </w:p>
+    <w:p>
+      <w:pPr>
+        <w:rPr>
+          <w:b/>
+        </w:rPr>
+      </w:pPr>
+      <w:r>
+        <w:rPr>
+          <w:b/>
+        </w:rPr>
+        <w:tab/>
+      </w:r>
+    </w:p>
+    <w:p>
+      <w:pPr>
+        <w:pStyle w:val="ListParagraph"/>
+        <w:numPr>
+          <w:ilvl w:val="0"/>
+          <w:numId w:val="2"/>
+        </w:numPr>
+        <w:rPr>
+          <w:b/>
+        </w:rPr>
+      </w:pPr>
+      <w:r>
+        <w:rPr>
+          <w:b/>
+        </w:rPr>
         <w:t>Get  all user</w:t>
       </w:r>
     </w:p>
@@ -3932,6 +4325,7 @@
         <w:rPr>
           <w:noProof/>
         </w:rPr>
+        <w:lastRenderedPageBreak/>
         <w:drawing>
           <wp:inline distT="0" distB="0" distL="0" distR="0">
             <wp:extent cx="5943600" cy="3867150"/>
@@ -3950,7 +4344,7 @@
                     </pic:cNvPicPr>
                   </pic:nvPicPr>
                   <pic:blipFill>
-                    <a:blip r:embed="rId17">
+                    <a:blip r:embed="rId22">
                       <a:extLst>
                         <a:ext uri="{28A0092B-C50C-407E-A947-70E740481C1C}">
                           <a14:useLocalDpi xmlns:a14="http://schemas.microsoft.com/office/drawing/2010/main" val="0"/>
@@ -4012,7 +4406,6 @@
         <w:rPr>
           <w:noProof/>
         </w:rPr>
-        <w:lastRenderedPageBreak/>
         <w:drawing>
           <wp:inline distT="0" distB="0" distL="0" distR="0">
             <wp:extent cx="5943600" cy="3648075"/>
@@ -4031,7 +4424,7 @@
                     </pic:cNvPicPr>
                   </pic:nvPicPr>
                   <pic:blipFill>
-                    <a:blip r:embed="rId18">
+                    <a:blip r:embed="rId23">
                       <a:extLst>
                         <a:ext uri="{28A0092B-C50C-407E-A947-70E740481C1C}">
                           <a14:useLocalDpi xmlns:a14="http://schemas.microsoft.com/office/drawing/2010/main" val="0"/>
@@ -4134,7 +4527,7 @@
                     </pic:cNvPicPr>
                   </pic:nvPicPr>
                   <pic:blipFill>
-                    <a:blip r:embed="rId19">
+                    <a:blip r:embed="rId24">
                       <a:extLst>
                         <a:ext uri="{28A0092B-C50C-407E-A947-70E740481C1C}">
                           <a14:useLocalDpi xmlns:a14="http://schemas.microsoft.com/office/drawing/2010/main" val="0"/>
@@ -4215,7 +4608,7 @@
                     </pic:cNvPicPr>
                   </pic:nvPicPr>
                   <pic:blipFill>
-                    <a:blip r:embed="rId20">
+                    <a:blip r:embed="rId25">
                       <a:extLst>
                         <a:ext uri="{28A0092B-C50C-407E-A947-70E740481C1C}">
                           <a14:useLocalDpi xmlns:a14="http://schemas.microsoft.com/office/drawing/2010/main" val="0"/>
@@ -4304,7 +4697,7 @@
                     </pic:cNvPicPr>
                   </pic:nvPicPr>
                   <pic:blipFill>
-                    <a:blip r:embed="rId21">
+                    <a:blip r:embed="rId26">
                       <a:extLst>
                         <a:ext uri="{28A0092B-C50C-407E-A947-70E740481C1C}">
                           <a14:useLocalDpi xmlns:a14="http://schemas.microsoft.com/office/drawing/2010/main" val="0"/>
@@ -4430,7 +4823,7 @@
                     </pic:cNvPicPr>
                   </pic:nvPicPr>
                   <pic:blipFill>
-                    <a:blip r:embed="rId22">
+                    <a:blip r:embed="rId27">
                       <a:extLst>
                         <a:ext uri="{28A0092B-C50C-407E-A947-70E740481C1C}">
                           <a14:useLocalDpi xmlns:a14="http://schemas.microsoft.com/office/drawing/2010/main" val="0"/>
@@ -4503,7 +4896,7 @@
                     </pic:cNvPicPr>
                   </pic:nvPicPr>
                   <pic:blipFill>
-                    <a:blip r:embed="rId23">
+                    <a:blip r:embed="rId28">
                       <a:extLst>
                         <a:ext uri="{28A0092B-C50C-407E-A947-70E740481C1C}">
                           <a14:useLocalDpi xmlns:a14="http://schemas.microsoft.com/office/drawing/2010/main" val="0"/>
@@ -4567,7 +4960,7 @@
                     <pic:cNvPicPr/>
                   </pic:nvPicPr>
                   <pic:blipFill>
-                    <a:blip r:embed="rId24"/>
+                    <a:blip r:embed="rId29"/>
                     <a:stretch>
                       <a:fillRect/>
                     </a:stretch>
@@ -4613,356 +5006,6 @@
             <wp:extent cx="5943600" cy="3341370"/>
             <wp:effectExtent l="0" t="0" r="0" b="0"/>
             <wp:docPr id="1" name="Picture 1"/>
-            <wp:cNvGraphicFramePr>
-              <a:graphicFrameLocks xmlns:a="http://schemas.openxmlformats.org/drawingml/2006/main" noChangeAspect="1"/>
-            </wp:cNvGraphicFramePr>
-            <a:graphic xmlns:a="http://schemas.openxmlformats.org/drawingml/2006/main">
-              <a:graphicData uri="http://schemas.openxmlformats.org/drawingml/2006/picture">
-                <pic:pic xmlns:pic="http://schemas.openxmlformats.org/drawingml/2006/picture">
-                  <pic:nvPicPr>
-                    <pic:cNvPr id="1" name=""/>
-                    <pic:cNvPicPr/>
-                  </pic:nvPicPr>
-                  <pic:blipFill>
-                    <a:blip r:embed="rId25"/>
-                    <a:stretch>
-                      <a:fillRect/>
-                    </a:stretch>
-                  </pic:blipFill>
-                  <pic:spPr>
-                    <a:xfrm>
-                      <a:off x="0" y="0"/>
-                      <a:ext cx="5943600" cy="3341370"/>
-                    </a:xfrm>
-                    <a:prstGeom prst="rect">
-                      <a:avLst/>
-                    </a:prstGeom>
-                  </pic:spPr>
-                </pic:pic>
-              </a:graphicData>
-            </a:graphic>
-          </wp:inline>
-        </w:drawing>
-      </w:r>
-      <w:bookmarkStart w:id="0" w:name="_GoBack"/>
-      <w:bookmarkEnd w:id="0"/>
-    </w:p>
-    <w:p>
-      <w:pPr>
-        <w:pStyle w:val="ListParagraph"/>
-        <w:numPr>
-          <w:ilvl w:val="0"/>
-          <w:numId w:val="2"/>
-        </w:numPr>
-        <w:rPr>
-          <w:b/>
-        </w:rPr>
-      </w:pPr>
-      <w:r>
-        <w:t xml:space="preserve"> </w:t>
-      </w:r>
-      <w:r>
-        <w:rPr>
-          <w:b/>
-        </w:rPr>
-        <w:t>Get all receipt confirmed</w:t>
-      </w:r>
-    </w:p>
-    <w:p>
-      <w:r>
-        <w:rPr>
-          <w:noProof/>
-        </w:rPr>
-        <w:drawing>
-          <wp:inline distT="0" distB="0" distL="0" distR="0" wp14:anchorId="5629FC66" wp14:editId="71D48AE6">
-            <wp:extent cx="5943600" cy="2924810"/>
-            <wp:effectExtent l="0" t="0" r="0" b="8890"/>
-            <wp:docPr id="22" name="Picture 22"/>
-            <wp:cNvGraphicFramePr>
-              <a:graphicFrameLocks xmlns:a="http://schemas.openxmlformats.org/drawingml/2006/main" noChangeAspect="1"/>
-            </wp:cNvGraphicFramePr>
-            <a:graphic xmlns:a="http://schemas.openxmlformats.org/drawingml/2006/main">
-              <a:graphicData uri="http://schemas.openxmlformats.org/drawingml/2006/picture">
-                <pic:pic xmlns:pic="http://schemas.openxmlformats.org/drawingml/2006/picture">
-                  <pic:nvPicPr>
-                    <pic:cNvPr id="1" name=""/>
-                    <pic:cNvPicPr/>
-                  </pic:nvPicPr>
-                  <pic:blipFill>
-                    <a:blip r:embed="rId26"/>
-                    <a:stretch>
-                      <a:fillRect/>
-                    </a:stretch>
-                  </pic:blipFill>
-                  <pic:spPr>
-                    <a:xfrm>
-                      <a:off x="0" y="0"/>
-                      <a:ext cx="5943600" cy="2924810"/>
-                    </a:xfrm>
-                    <a:prstGeom prst="rect">
-                      <a:avLst/>
-                    </a:prstGeom>
-                  </pic:spPr>
-                </pic:pic>
-              </a:graphicData>
-            </a:graphic>
-          </wp:inline>
-        </w:drawing>
-      </w:r>
-    </w:p>
-    <w:p>
-      <w:pPr>
-        <w:pStyle w:val="ListParagraph"/>
-        <w:numPr>
-          <w:ilvl w:val="0"/>
-          <w:numId w:val="2"/>
-        </w:numPr>
-        <w:rPr>
-          <w:b/>
-        </w:rPr>
-      </w:pPr>
-      <w:r>
-        <w:rPr>
-          <w:b/>
-        </w:rPr>
-        <w:t xml:space="preserve">Get all receipt </w:t>
-      </w:r>
-      <w:r>
-        <w:rPr>
-          <w:b/>
-        </w:rPr>
-        <w:t>Canceled</w:t>
-      </w:r>
-    </w:p>
-    <w:p>
-      <w:pPr>
-        <w:pStyle w:val="ListParagraph"/>
-        <w:ind w:left="1080"/>
-        <w:rPr>
-          <w:b/>
-        </w:rPr>
-      </w:pPr>
-      <w:r>
-        <w:rPr>
-          <w:noProof/>
-        </w:rPr>
-        <w:lastRenderedPageBreak/>
-        <w:drawing>
-          <wp:inline distT="0" distB="0" distL="0" distR="0" wp14:anchorId="23F494AA" wp14:editId="4DAF0935">
-            <wp:extent cx="5943600" cy="2956560"/>
-            <wp:effectExtent l="0" t="0" r="0" b="0"/>
-            <wp:docPr id="23" name="Picture 23"/>
-            <wp:cNvGraphicFramePr>
-              <a:graphicFrameLocks xmlns:a="http://schemas.openxmlformats.org/drawingml/2006/main" noChangeAspect="1"/>
-            </wp:cNvGraphicFramePr>
-            <a:graphic xmlns:a="http://schemas.openxmlformats.org/drawingml/2006/main">
-              <a:graphicData uri="http://schemas.openxmlformats.org/drawingml/2006/picture">
-                <pic:pic xmlns:pic="http://schemas.openxmlformats.org/drawingml/2006/picture">
-                  <pic:nvPicPr>
-                    <pic:cNvPr id="1" name=""/>
-                    <pic:cNvPicPr/>
-                  </pic:nvPicPr>
-                  <pic:blipFill>
-                    <a:blip r:embed="rId27"/>
-                    <a:stretch>
-                      <a:fillRect/>
-                    </a:stretch>
-                  </pic:blipFill>
-                  <pic:spPr>
-                    <a:xfrm>
-                      <a:off x="0" y="0"/>
-                      <a:ext cx="5943600" cy="2956560"/>
-                    </a:xfrm>
-                    <a:prstGeom prst="rect">
-                      <a:avLst/>
-                    </a:prstGeom>
-                  </pic:spPr>
-                </pic:pic>
-              </a:graphicData>
-            </a:graphic>
-          </wp:inline>
-        </w:drawing>
-      </w:r>
-    </w:p>
-    <w:p>
-      <w:pPr>
-        <w:pStyle w:val="ListParagraph"/>
-        <w:numPr>
-          <w:ilvl w:val="0"/>
-          <w:numId w:val="2"/>
-        </w:numPr>
-        <w:rPr>
-          <w:b/>
-        </w:rPr>
-      </w:pPr>
-      <w:r>
-        <w:rPr>
-          <w:b/>
-        </w:rPr>
-        <w:t xml:space="preserve">Get all receipt </w:t>
-      </w:r>
-      <w:r>
-        <w:rPr>
-          <w:b/>
-        </w:rPr>
-        <w:t>Done</w:t>
-      </w:r>
-      <w:r>
-        <w:rPr>
-          <w:b/>
-        </w:rPr>
-        <w:br/>
-      </w:r>
-      <w:r>
-        <w:rPr>
-          <w:noProof/>
-        </w:rPr>
-        <w:drawing>
-          <wp:inline distT="0" distB="0" distL="0" distR="0" wp14:anchorId="052332F3" wp14:editId="5B3C81D5">
-            <wp:extent cx="5943600" cy="2985135"/>
-            <wp:effectExtent l="0" t="0" r="0" b="5715"/>
-            <wp:docPr id="24" name="Picture 24"/>
-            <wp:cNvGraphicFramePr>
-              <a:graphicFrameLocks xmlns:a="http://schemas.openxmlformats.org/drawingml/2006/main" noChangeAspect="1"/>
-            </wp:cNvGraphicFramePr>
-            <a:graphic xmlns:a="http://schemas.openxmlformats.org/drawingml/2006/main">
-              <a:graphicData uri="http://schemas.openxmlformats.org/drawingml/2006/picture">
-                <pic:pic xmlns:pic="http://schemas.openxmlformats.org/drawingml/2006/picture">
-                  <pic:nvPicPr>
-                    <pic:cNvPr id="1" name=""/>
-                    <pic:cNvPicPr/>
-                  </pic:nvPicPr>
-                  <pic:blipFill>
-                    <a:blip r:embed="rId28"/>
-                    <a:stretch>
-                      <a:fillRect/>
-                    </a:stretch>
-                  </pic:blipFill>
-                  <pic:spPr>
-                    <a:xfrm>
-                      <a:off x="0" y="0"/>
-                      <a:ext cx="5943600" cy="2985135"/>
-                    </a:xfrm>
-                    <a:prstGeom prst="rect">
-                      <a:avLst/>
-                    </a:prstGeom>
-                  </pic:spPr>
-                </pic:pic>
-              </a:graphicData>
-            </a:graphic>
-          </wp:inline>
-        </w:drawing>
-      </w:r>
-    </w:p>
-    <w:p>
-      <w:pPr>
-        <w:pStyle w:val="ListParagraph"/>
-        <w:numPr>
-          <w:ilvl w:val="0"/>
-          <w:numId w:val="2"/>
-        </w:numPr>
-        <w:rPr>
-          <w:b/>
-        </w:rPr>
-      </w:pPr>
-      <w:r>
-        <w:rPr>
-          <w:b/>
-        </w:rPr>
-        <w:lastRenderedPageBreak/>
-        <w:t xml:space="preserve">Get all receipt </w:t>
-      </w:r>
-      <w:r>
-        <w:rPr>
-          <w:b/>
-        </w:rPr>
-        <w:t>All</w:t>
-      </w:r>
-      <w:r>
-        <w:rPr>
-          <w:b/>
-        </w:rPr>
-        <w:br/>
-      </w:r>
-      <w:r>
-        <w:rPr>
-          <w:noProof/>
-        </w:rPr>
-        <w:drawing>
-          <wp:inline distT="0" distB="0" distL="0" distR="0" wp14:anchorId="70D15063" wp14:editId="79BD3F04">
-            <wp:extent cx="5943600" cy="3016250"/>
-            <wp:effectExtent l="0" t="0" r="0" b="0"/>
-            <wp:docPr id="25" name="Picture 25"/>
-            <wp:cNvGraphicFramePr>
-              <a:graphicFrameLocks xmlns:a="http://schemas.openxmlformats.org/drawingml/2006/main" noChangeAspect="1"/>
-            </wp:cNvGraphicFramePr>
-            <a:graphic xmlns:a="http://schemas.openxmlformats.org/drawingml/2006/main">
-              <a:graphicData uri="http://schemas.openxmlformats.org/drawingml/2006/picture">
-                <pic:pic xmlns:pic="http://schemas.openxmlformats.org/drawingml/2006/picture">
-                  <pic:nvPicPr>
-                    <pic:cNvPr id="1" name=""/>
-                    <pic:cNvPicPr/>
-                  </pic:nvPicPr>
-                  <pic:blipFill>
-                    <a:blip r:embed="rId29"/>
-                    <a:stretch>
-                      <a:fillRect/>
-                    </a:stretch>
-                  </pic:blipFill>
-                  <pic:spPr>
-                    <a:xfrm>
-                      <a:off x="0" y="0"/>
-                      <a:ext cx="5943600" cy="3016250"/>
-                    </a:xfrm>
-                    <a:prstGeom prst="rect">
-                      <a:avLst/>
-                    </a:prstGeom>
-                  </pic:spPr>
-                </pic:pic>
-              </a:graphicData>
-            </a:graphic>
-          </wp:inline>
-        </w:drawing>
-      </w:r>
-    </w:p>
-    <w:p>
-      <w:pPr>
-        <w:pStyle w:val="ListParagraph"/>
-        <w:numPr>
-          <w:ilvl w:val="0"/>
-          <w:numId w:val="2"/>
-        </w:numPr>
-        <w:rPr>
-          <w:b/>
-        </w:rPr>
-      </w:pPr>
-      <w:r>
-        <w:rPr>
-          <w:b/>
-        </w:rPr>
-        <w:t>Update receipt</w:t>
-      </w:r>
-      <w:r>
-        <w:rPr>
-          <w:b/>
-        </w:rPr>
-        <w:t xml:space="preserve"> confirmed</w:t>
-      </w:r>
-      <w:r>
-        <w:rPr>
-          <w:b/>
-        </w:rPr>
-        <w:br/>
-      </w:r>
-      <w:r>
-        <w:rPr>
-          <w:noProof/>
-        </w:rPr>
-        <w:drawing>
-          <wp:inline distT="0" distB="0" distL="0" distR="0" wp14:anchorId="5E068EF2" wp14:editId="33039915">
-            <wp:extent cx="5943600" cy="3044825"/>
-            <wp:effectExtent l="0" t="0" r="0" b="3175"/>
-            <wp:docPr id="27" name="Picture 27"/>
             <wp:cNvGraphicFramePr>
               <a:graphicFrameLocks xmlns:a="http://schemas.openxmlformats.org/drawingml/2006/main" noChangeAspect="1"/>
             </wp:cNvGraphicFramePr>
@@ -4982,7 +5025,7 @@
                   <pic:spPr>
                     <a:xfrm>
                       <a:off x="0" y="0"/>
-                      <a:ext cx="5943600" cy="3044825"/>
+                      <a:ext cx="5943600" cy="3341370"/>
                     </a:xfrm>
                     <a:prstGeom prst="rect">
                       <a:avLst/>
@@ -5007,48 +5050,25 @@
         </w:rPr>
       </w:pPr>
       <w:r>
-        <w:rPr>
-          <w:b/>
-        </w:rPr>
-        <w:t xml:space="preserve">Update </w:t>
-      </w:r>
-      <w:r>
-        <w:rPr>
-          <w:b/>
-        </w:rPr>
-        <w:t xml:space="preserve">receipt </w:t>
-      </w:r>
-      <w:r>
-        <w:rPr>
-          <w:b/>
-        </w:rPr>
-        <w:t>c</w:t>
-      </w:r>
-      <w:r>
-        <w:rPr>
-          <w:b/>
-        </w:rPr>
-        <w:t>ancel</w:t>
-      </w:r>
-    </w:p>
-    <w:p>
-      <w:pPr>
-        <w:pStyle w:val="ListParagraph"/>
-        <w:ind w:left="1080"/>
-        <w:rPr>
-          <w:b/>
-        </w:rPr>
-      </w:pPr>
+        <w:t xml:space="preserve"> </w:t>
+      </w:r>
+      <w:r>
+        <w:rPr>
+          <w:b/>
+        </w:rPr>
+        <w:t>Get all receipt confirmed</w:t>
+      </w:r>
+    </w:p>
+    <w:p>
       <w:r>
         <w:rPr>
           <w:noProof/>
         </w:rPr>
-        <w:lastRenderedPageBreak/>
         <w:drawing>
-          <wp:inline distT="0" distB="0" distL="0" distR="0" wp14:anchorId="17C8613E" wp14:editId="7908306C">
-            <wp:extent cx="5943600" cy="2733675"/>
-            <wp:effectExtent l="0" t="0" r="0" b="9525"/>
-            <wp:docPr id="29" name="Picture 29"/>
+          <wp:inline distT="0" distB="0" distL="0" distR="0" wp14:anchorId="5629FC66" wp14:editId="71D48AE6">
+            <wp:extent cx="5943600" cy="2924810"/>
+            <wp:effectExtent l="0" t="0" r="0" b="8890"/>
+            <wp:docPr id="22" name="Picture 22"/>
             <wp:cNvGraphicFramePr>
               <a:graphicFrameLocks xmlns:a="http://schemas.openxmlformats.org/drawingml/2006/main" noChangeAspect="1"/>
             </wp:cNvGraphicFramePr>
@@ -5068,7 +5088,7 @@
                   <pic:spPr>
                     <a:xfrm>
                       <a:off x="0" y="0"/>
-                      <a:ext cx="5943600" cy="2733675"/>
+                      <a:ext cx="5943600" cy="2924810"/>
                     </a:xfrm>
                     <a:prstGeom prst="rect">
                       <a:avLst/>
@@ -5096,23 +5116,18 @@
         <w:rPr>
           <w:b/>
         </w:rPr>
-        <w:t xml:space="preserve">Update </w:t>
-      </w:r>
-      <w:r>
-        <w:rPr>
-          <w:b/>
-        </w:rPr>
-        <w:t xml:space="preserve">receipt </w:t>
-      </w:r>
-      <w:r>
-        <w:rPr>
-          <w:b/>
-        </w:rPr>
-        <w:t>done</w:t>
-      </w:r>
-    </w:p>
-    <w:p>
-      <w:pPr>
+        <w:t xml:space="preserve">Get all receipt </w:t>
+      </w:r>
+      <w:r>
+        <w:rPr>
+          <w:b/>
+        </w:rPr>
+        <w:t>Canceled</w:t>
+      </w:r>
+    </w:p>
+    <w:p>
+      <w:pPr>
+        <w:pStyle w:val="ListParagraph"/>
         <w:ind w:left="1080"/>
         <w:rPr>
           <w:b/>
@@ -5122,11 +5137,12 @@
         <w:rPr>
           <w:noProof/>
         </w:rPr>
+        <w:lastRenderedPageBreak/>
         <w:drawing>
-          <wp:inline distT="0" distB="0" distL="0" distR="0" wp14:anchorId="74DF2682" wp14:editId="52AE4ECB">
-            <wp:extent cx="5943600" cy="2961640"/>
+          <wp:inline distT="0" distB="0" distL="0" distR="0" wp14:anchorId="23F494AA" wp14:editId="4DAF0935">
+            <wp:extent cx="5943600" cy="2956560"/>
             <wp:effectExtent l="0" t="0" r="0" b="0"/>
-            <wp:docPr id="30" name="Picture 30"/>
+            <wp:docPr id="23" name="Picture 23"/>
             <wp:cNvGraphicFramePr>
               <a:graphicFrameLocks xmlns:a="http://schemas.openxmlformats.org/drawingml/2006/main" noChangeAspect="1"/>
             </wp:cNvGraphicFramePr>
@@ -5146,6 +5162,381 @@
                   <pic:spPr>
                     <a:xfrm>
                       <a:off x="0" y="0"/>
+                      <a:ext cx="5943600" cy="2956560"/>
+                    </a:xfrm>
+                    <a:prstGeom prst="rect">
+                      <a:avLst/>
+                    </a:prstGeom>
+                  </pic:spPr>
+                </pic:pic>
+              </a:graphicData>
+            </a:graphic>
+          </wp:inline>
+        </w:drawing>
+      </w:r>
+    </w:p>
+    <w:p>
+      <w:pPr>
+        <w:pStyle w:val="ListParagraph"/>
+        <w:numPr>
+          <w:ilvl w:val="0"/>
+          <w:numId w:val="2"/>
+        </w:numPr>
+        <w:rPr>
+          <w:b/>
+        </w:rPr>
+      </w:pPr>
+      <w:r>
+        <w:rPr>
+          <w:b/>
+        </w:rPr>
+        <w:t xml:space="preserve">Get all receipt </w:t>
+      </w:r>
+      <w:r>
+        <w:rPr>
+          <w:b/>
+        </w:rPr>
+        <w:t>Done</w:t>
+      </w:r>
+      <w:r>
+        <w:rPr>
+          <w:b/>
+        </w:rPr>
+        <w:br/>
+      </w:r>
+      <w:r>
+        <w:rPr>
+          <w:noProof/>
+        </w:rPr>
+        <w:drawing>
+          <wp:inline distT="0" distB="0" distL="0" distR="0" wp14:anchorId="052332F3" wp14:editId="5B3C81D5">
+            <wp:extent cx="5943600" cy="2985135"/>
+            <wp:effectExtent l="0" t="0" r="0" b="5715"/>
+            <wp:docPr id="24" name="Picture 24"/>
+            <wp:cNvGraphicFramePr>
+              <a:graphicFrameLocks xmlns:a="http://schemas.openxmlformats.org/drawingml/2006/main" noChangeAspect="1"/>
+            </wp:cNvGraphicFramePr>
+            <a:graphic xmlns:a="http://schemas.openxmlformats.org/drawingml/2006/main">
+              <a:graphicData uri="http://schemas.openxmlformats.org/drawingml/2006/picture">
+                <pic:pic xmlns:pic="http://schemas.openxmlformats.org/drawingml/2006/picture">
+                  <pic:nvPicPr>
+                    <pic:cNvPr id="1" name=""/>
+                    <pic:cNvPicPr/>
+                  </pic:nvPicPr>
+                  <pic:blipFill>
+                    <a:blip r:embed="rId33"/>
+                    <a:stretch>
+                      <a:fillRect/>
+                    </a:stretch>
+                  </pic:blipFill>
+                  <pic:spPr>
+                    <a:xfrm>
+                      <a:off x="0" y="0"/>
+                      <a:ext cx="5943600" cy="2985135"/>
+                    </a:xfrm>
+                    <a:prstGeom prst="rect">
+                      <a:avLst/>
+                    </a:prstGeom>
+                  </pic:spPr>
+                </pic:pic>
+              </a:graphicData>
+            </a:graphic>
+          </wp:inline>
+        </w:drawing>
+      </w:r>
+    </w:p>
+    <w:p>
+      <w:pPr>
+        <w:pStyle w:val="ListParagraph"/>
+        <w:numPr>
+          <w:ilvl w:val="0"/>
+          <w:numId w:val="2"/>
+        </w:numPr>
+        <w:rPr>
+          <w:b/>
+        </w:rPr>
+      </w:pPr>
+      <w:r>
+        <w:rPr>
+          <w:b/>
+        </w:rPr>
+        <w:lastRenderedPageBreak/>
+        <w:t xml:space="preserve">Get all receipt </w:t>
+      </w:r>
+      <w:r>
+        <w:rPr>
+          <w:b/>
+        </w:rPr>
+        <w:t>All</w:t>
+      </w:r>
+      <w:r>
+        <w:rPr>
+          <w:b/>
+        </w:rPr>
+        <w:br/>
+      </w:r>
+      <w:r>
+        <w:rPr>
+          <w:noProof/>
+        </w:rPr>
+        <w:drawing>
+          <wp:inline distT="0" distB="0" distL="0" distR="0" wp14:anchorId="70D15063" wp14:editId="79BD3F04">
+            <wp:extent cx="5943600" cy="3016250"/>
+            <wp:effectExtent l="0" t="0" r="0" b="0"/>
+            <wp:docPr id="25" name="Picture 25"/>
+            <wp:cNvGraphicFramePr>
+              <a:graphicFrameLocks xmlns:a="http://schemas.openxmlformats.org/drawingml/2006/main" noChangeAspect="1"/>
+            </wp:cNvGraphicFramePr>
+            <a:graphic xmlns:a="http://schemas.openxmlformats.org/drawingml/2006/main">
+              <a:graphicData uri="http://schemas.openxmlformats.org/drawingml/2006/picture">
+                <pic:pic xmlns:pic="http://schemas.openxmlformats.org/drawingml/2006/picture">
+                  <pic:nvPicPr>
+                    <pic:cNvPr id="1" name=""/>
+                    <pic:cNvPicPr/>
+                  </pic:nvPicPr>
+                  <pic:blipFill>
+                    <a:blip r:embed="rId34"/>
+                    <a:stretch>
+                      <a:fillRect/>
+                    </a:stretch>
+                  </pic:blipFill>
+                  <pic:spPr>
+                    <a:xfrm>
+                      <a:off x="0" y="0"/>
+                      <a:ext cx="5943600" cy="3016250"/>
+                    </a:xfrm>
+                    <a:prstGeom prst="rect">
+                      <a:avLst/>
+                    </a:prstGeom>
+                  </pic:spPr>
+                </pic:pic>
+              </a:graphicData>
+            </a:graphic>
+          </wp:inline>
+        </w:drawing>
+      </w:r>
+    </w:p>
+    <w:p>
+      <w:pPr>
+        <w:pStyle w:val="ListParagraph"/>
+        <w:numPr>
+          <w:ilvl w:val="0"/>
+          <w:numId w:val="2"/>
+        </w:numPr>
+        <w:rPr>
+          <w:b/>
+        </w:rPr>
+      </w:pPr>
+      <w:r>
+        <w:rPr>
+          <w:b/>
+        </w:rPr>
+        <w:t>Update receipt</w:t>
+      </w:r>
+      <w:r>
+        <w:rPr>
+          <w:b/>
+        </w:rPr>
+        <w:t xml:space="preserve"> confirmed</w:t>
+      </w:r>
+      <w:r>
+        <w:rPr>
+          <w:b/>
+        </w:rPr>
+        <w:br/>
+      </w:r>
+      <w:r>
+        <w:rPr>
+          <w:noProof/>
+        </w:rPr>
+        <w:drawing>
+          <wp:inline distT="0" distB="0" distL="0" distR="0" wp14:anchorId="5E068EF2" wp14:editId="33039915">
+            <wp:extent cx="5943600" cy="3044825"/>
+            <wp:effectExtent l="0" t="0" r="0" b="3175"/>
+            <wp:docPr id="27" name="Picture 27"/>
+            <wp:cNvGraphicFramePr>
+              <a:graphicFrameLocks xmlns:a="http://schemas.openxmlformats.org/drawingml/2006/main" noChangeAspect="1"/>
+            </wp:cNvGraphicFramePr>
+            <a:graphic xmlns:a="http://schemas.openxmlformats.org/drawingml/2006/main">
+              <a:graphicData uri="http://schemas.openxmlformats.org/drawingml/2006/picture">
+                <pic:pic xmlns:pic="http://schemas.openxmlformats.org/drawingml/2006/picture">
+                  <pic:nvPicPr>
+                    <pic:cNvPr id="1" name=""/>
+                    <pic:cNvPicPr/>
+                  </pic:nvPicPr>
+                  <pic:blipFill>
+                    <a:blip r:embed="rId35"/>
+                    <a:stretch>
+                      <a:fillRect/>
+                    </a:stretch>
+                  </pic:blipFill>
+                  <pic:spPr>
+                    <a:xfrm>
+                      <a:off x="0" y="0"/>
+                      <a:ext cx="5943600" cy="3044825"/>
+                    </a:xfrm>
+                    <a:prstGeom prst="rect">
+                      <a:avLst/>
+                    </a:prstGeom>
+                  </pic:spPr>
+                </pic:pic>
+              </a:graphicData>
+            </a:graphic>
+          </wp:inline>
+        </w:drawing>
+      </w:r>
+    </w:p>
+    <w:p>
+      <w:pPr>
+        <w:pStyle w:val="ListParagraph"/>
+        <w:numPr>
+          <w:ilvl w:val="0"/>
+          <w:numId w:val="2"/>
+        </w:numPr>
+        <w:rPr>
+          <w:b/>
+        </w:rPr>
+      </w:pPr>
+      <w:r>
+        <w:rPr>
+          <w:b/>
+        </w:rPr>
+        <w:t xml:space="preserve">Update </w:t>
+      </w:r>
+      <w:r>
+        <w:rPr>
+          <w:b/>
+        </w:rPr>
+        <w:t xml:space="preserve">receipt </w:t>
+      </w:r>
+      <w:r>
+        <w:rPr>
+          <w:b/>
+        </w:rPr>
+        <w:t>c</w:t>
+      </w:r>
+      <w:r>
+        <w:rPr>
+          <w:b/>
+        </w:rPr>
+        <w:t>ancel</w:t>
+      </w:r>
+    </w:p>
+    <w:p>
+      <w:pPr>
+        <w:pStyle w:val="ListParagraph"/>
+        <w:ind w:left="1080"/>
+        <w:rPr>
+          <w:b/>
+        </w:rPr>
+      </w:pPr>
+      <w:r>
+        <w:rPr>
+          <w:noProof/>
+        </w:rPr>
+        <w:lastRenderedPageBreak/>
+        <w:drawing>
+          <wp:inline distT="0" distB="0" distL="0" distR="0" wp14:anchorId="17C8613E" wp14:editId="7908306C">
+            <wp:extent cx="5943600" cy="2733675"/>
+            <wp:effectExtent l="0" t="0" r="0" b="9525"/>
+            <wp:docPr id="29" name="Picture 29"/>
+            <wp:cNvGraphicFramePr>
+              <a:graphicFrameLocks xmlns:a="http://schemas.openxmlformats.org/drawingml/2006/main" noChangeAspect="1"/>
+            </wp:cNvGraphicFramePr>
+            <a:graphic xmlns:a="http://schemas.openxmlformats.org/drawingml/2006/main">
+              <a:graphicData uri="http://schemas.openxmlformats.org/drawingml/2006/picture">
+                <pic:pic xmlns:pic="http://schemas.openxmlformats.org/drawingml/2006/picture">
+                  <pic:nvPicPr>
+                    <pic:cNvPr id="1" name=""/>
+                    <pic:cNvPicPr/>
+                  </pic:nvPicPr>
+                  <pic:blipFill>
+                    <a:blip r:embed="rId36"/>
+                    <a:stretch>
+                      <a:fillRect/>
+                    </a:stretch>
+                  </pic:blipFill>
+                  <pic:spPr>
+                    <a:xfrm>
+                      <a:off x="0" y="0"/>
+                      <a:ext cx="5943600" cy="2733675"/>
+                    </a:xfrm>
+                    <a:prstGeom prst="rect">
+                      <a:avLst/>
+                    </a:prstGeom>
+                  </pic:spPr>
+                </pic:pic>
+              </a:graphicData>
+            </a:graphic>
+          </wp:inline>
+        </w:drawing>
+      </w:r>
+    </w:p>
+    <w:p>
+      <w:pPr>
+        <w:pStyle w:val="ListParagraph"/>
+        <w:numPr>
+          <w:ilvl w:val="0"/>
+          <w:numId w:val="2"/>
+        </w:numPr>
+        <w:rPr>
+          <w:b/>
+        </w:rPr>
+      </w:pPr>
+      <w:r>
+        <w:rPr>
+          <w:b/>
+        </w:rPr>
+        <w:t xml:space="preserve">Update </w:t>
+      </w:r>
+      <w:r>
+        <w:rPr>
+          <w:b/>
+        </w:rPr>
+        <w:t xml:space="preserve">receipt </w:t>
+      </w:r>
+      <w:r>
+        <w:rPr>
+          <w:b/>
+        </w:rPr>
+        <w:t>done</w:t>
+      </w:r>
+    </w:p>
+    <w:p>
+      <w:pPr>
+        <w:ind w:left="1080"/>
+        <w:rPr>
+          <w:b/>
+        </w:rPr>
+      </w:pPr>
+      <w:r>
+        <w:rPr>
+          <w:noProof/>
+        </w:rPr>
+        <w:drawing>
+          <wp:inline distT="0" distB="0" distL="0" distR="0" wp14:anchorId="74DF2682" wp14:editId="52AE4ECB">
+            <wp:extent cx="5943600" cy="2961640"/>
+            <wp:effectExtent l="0" t="0" r="0" b="0"/>
+            <wp:docPr id="30" name="Picture 30"/>
+            <wp:cNvGraphicFramePr>
+              <a:graphicFrameLocks xmlns:a="http://schemas.openxmlformats.org/drawingml/2006/main" noChangeAspect="1"/>
+            </wp:cNvGraphicFramePr>
+            <a:graphic xmlns:a="http://schemas.openxmlformats.org/drawingml/2006/main">
+              <a:graphicData uri="http://schemas.openxmlformats.org/drawingml/2006/picture">
+                <pic:pic xmlns:pic="http://schemas.openxmlformats.org/drawingml/2006/picture">
+                  <pic:nvPicPr>
+                    <pic:cNvPr id="1" name=""/>
+                    <pic:cNvPicPr/>
+                  </pic:nvPicPr>
+                  <pic:blipFill>
+                    <a:blip r:embed="rId37"/>
+                    <a:stretch>
+                      <a:fillRect/>
+                    </a:stretch>
+                  </pic:blipFill>
+                  <pic:spPr>
+                    <a:xfrm>
+                      <a:off x="0" y="0"/>
                       <a:ext cx="5943600" cy="2961640"/>
                     </a:xfrm>
                     <a:prstGeom prst="rect">
@@ -5225,7 +5616,7 @@
                     <pic:cNvPicPr/>
                   </pic:nvPicPr>
                   <pic:blipFill>
-                    <a:blip r:embed="rId33"/>
+                    <a:blip r:embed="rId38"/>
                     <a:stretch>
                       <a:fillRect/>
                     </a:stretch>

</xml_diff>

<commit_message>
Thêm api thống kê , sửa trường avatar thành text
</commit_message>
<xml_diff>
--- a/shop-api/document/DocumentAPI.docx
+++ b/shop-api/document/DocumentAPI.docx
@@ -4279,8 +4279,6 @@
           </wp:inline>
         </w:drawing>
       </w:r>
-      <w:bookmarkStart w:id="0" w:name="_GoBack"/>
-      <w:bookmarkEnd w:id="0"/>
     </w:p>
     <w:p>
       <w:pPr>
@@ -5565,7 +5563,6 @@
         <w:rPr>
           <w:b/>
         </w:rPr>
-        <w:lastRenderedPageBreak/>
         <w:t>Get by id</w:t>
       </w:r>
       <w:r>
@@ -5596,12 +5593,31 @@
         </w:rPr>
         <w:br/>
       </w:r>
+    </w:p>
+    <w:p>
+      <w:pPr>
+        <w:pStyle w:val="ListParagraph"/>
+        <w:ind w:left="1080"/>
+        <w:rPr>
+          <w:b/>
+        </w:rPr>
+      </w:pPr>
+    </w:p>
+    <w:p>
+      <w:pPr>
+        <w:pStyle w:val="ListParagraph"/>
+        <w:ind w:left="1080"/>
+        <w:rPr>
+          <w:b/>
+        </w:rPr>
+      </w:pPr>
       <w:r>
         <w:rPr>
           <w:noProof/>
         </w:rPr>
+        <w:lastRenderedPageBreak/>
         <w:drawing>
-          <wp:inline distT="0" distB="0" distL="0" distR="0" wp14:anchorId="4D2663A6" wp14:editId="1AA83E8F">
+          <wp:inline distT="0" distB="0" distL="0" distR="0" wp14:anchorId="07B81794" wp14:editId="3C6D4336">
             <wp:extent cx="5943600" cy="2945765"/>
             <wp:effectExtent l="0" t="0" r="0" b="6985"/>
             <wp:docPr id="26" name="Picture 26"/>
@@ -5638,11 +5654,253 @@
       </w:r>
     </w:p>
     <w:p>
-      <w:r>
+      <w:pPr>
+        <w:pStyle w:val="ListParagraph"/>
+        <w:numPr>
+          <w:ilvl w:val="0"/>
+          <w:numId w:val="2"/>
+        </w:numPr>
+      </w:pPr>
+      <w:proofErr w:type="spellStart"/>
+      <w:r>
+        <w:rPr>
+          <w:b/>
+        </w:rPr>
+        <w:t>Thống</w:t>
+      </w:r>
+      <w:proofErr w:type="spellEnd"/>
+      <w:r>
+        <w:rPr>
+          <w:b/>
+        </w:rPr>
+        <w:t xml:space="preserve"> </w:t>
+      </w:r>
+      <w:proofErr w:type="spellStart"/>
+      <w:r>
+        <w:rPr>
+          <w:b/>
+        </w:rPr>
+        <w:t>kê</w:t>
+      </w:r>
+      <w:proofErr w:type="spellEnd"/>
+      <w:r>
+        <w:rPr>
+          <w:b/>
+        </w:rPr>
+        <w:t xml:space="preserve"> – </w:t>
+      </w:r>
+      <w:proofErr w:type="spellStart"/>
+      <w:r>
+        <w:rPr>
+          <w:b/>
+        </w:rPr>
+        <w:t>lấy</w:t>
+      </w:r>
+      <w:proofErr w:type="spellEnd"/>
+      <w:r>
+        <w:rPr>
+          <w:b/>
+        </w:rPr>
+        <w:t xml:space="preserve"> </w:t>
+      </w:r>
+      <w:proofErr w:type="spellStart"/>
+      <w:r>
+        <w:rPr>
+          <w:b/>
+        </w:rPr>
+        <w:t>doanh</w:t>
+      </w:r>
+      <w:proofErr w:type="spellEnd"/>
+      <w:r>
+        <w:rPr>
+          <w:b/>
+        </w:rPr>
+        <w:t xml:space="preserve"> </w:t>
+      </w:r>
+      <w:proofErr w:type="spellStart"/>
+      <w:r>
+        <w:rPr>
+          <w:b/>
+        </w:rPr>
+        <w:t>thu</w:t>
+      </w:r>
+      <w:proofErr w:type="spellEnd"/>
+      <w:r>
+        <w:rPr>
+          <w:b/>
+        </w:rPr>
+        <w:t xml:space="preserve"> </w:t>
+      </w:r>
+      <w:proofErr w:type="spellStart"/>
+      <w:r>
+        <w:rPr>
+          <w:b/>
+        </w:rPr>
+        <w:t>từ</w:t>
+      </w:r>
+      <w:proofErr w:type="spellEnd"/>
+      <w:r>
+        <w:rPr>
+          <w:b/>
+        </w:rPr>
+        <w:t xml:space="preserve"> </w:t>
+      </w:r>
+      <w:proofErr w:type="spellStart"/>
+      <w:r>
+        <w:rPr>
+          <w:b/>
+        </w:rPr>
+        <w:t>ngày</w:t>
+      </w:r>
+      <w:proofErr w:type="spellEnd"/>
+      <w:r>
+        <w:rPr>
+          <w:b/>
+        </w:rPr>
+        <w:t xml:space="preserve"> </w:t>
+      </w:r>
+      <w:proofErr w:type="spellStart"/>
+      <w:r>
+        <w:rPr>
+          <w:b/>
+        </w:rPr>
+        <w:t>tới</w:t>
+      </w:r>
+      <w:proofErr w:type="spellEnd"/>
+      <w:r>
+        <w:rPr>
+          <w:b/>
+        </w:rPr>
+        <w:t xml:space="preserve"> </w:t>
+      </w:r>
+      <w:proofErr w:type="spellStart"/>
+      <w:r>
+        <w:rPr>
+          <w:b/>
+        </w:rPr>
+        <w:t>ngày</w:t>
+      </w:r>
+      <w:proofErr w:type="spellEnd"/>
+    </w:p>
+    <w:p>
+      <w:pPr>
+        <w:pStyle w:val="ListParagraph"/>
+        <w:ind w:left="1080"/>
+      </w:pPr>
+    </w:p>
+    <w:p>
+      <w:pPr>
+        <w:pStyle w:val="ListParagraph"/>
+        <w:ind w:left="1080"/>
+        <w:rPr>
+          <w:rFonts w:ascii="Helvetica" w:hAnsi="Helvetica" w:cs="Helvetica"/>
+          <w:color w:val="505050"/>
+          <w:sz w:val="18"/>
+          <w:szCs w:val="18"/>
+          <w:shd w:val="clear" w:color="auto" w:fill="FAFAFA"/>
+        </w:rPr>
+      </w:pPr>
+      <w:hyperlink r:id="rId39" w:history="1">
+        <w:r>
+          <w:rPr>
+            <w:rStyle w:val="Hyperlink"/>
+            <w:rFonts w:ascii="Helvetica" w:hAnsi="Helvetica" w:cs="Helvetica"/>
+            <w:sz w:val="18"/>
+            <w:szCs w:val="18"/>
+            <w:shd w:val="clear" w:color="auto" w:fill="FAFAFA"/>
+          </w:rPr>
+          <w:t>http://localhost:5000/api/statistic/getByRangeDate/?dateFrom=2018-10-27&amp;dateTo=2018-11-17</w:t>
+        </w:r>
+      </w:hyperlink>
+    </w:p>
+    <w:p>
+      <w:pPr>
+        <w:pStyle w:val="ListParagraph"/>
+        <w:ind w:left="1080"/>
+      </w:pPr>
+    </w:p>
+    <w:p>
+      <w:pPr>
+        <w:pStyle w:val="ListParagraph"/>
+        <w:ind w:left="1080"/>
+      </w:pPr>
+      <w:r>
+        <w:rPr>
+          <w:noProof/>
+        </w:rPr>
+        <w:drawing>
+          <wp:inline distT="0" distB="0" distL="0" distR="0" wp14:anchorId="10E1C6E0" wp14:editId="6F8F1E15">
+            <wp:extent cx="5943600" cy="2961005"/>
+            <wp:effectExtent l="0" t="0" r="0" b="0"/>
+            <wp:docPr id="36" name="Picture 36"/>
+            <wp:cNvGraphicFramePr>
+              <a:graphicFrameLocks xmlns:a="http://schemas.openxmlformats.org/drawingml/2006/main" noChangeAspect="1"/>
+            </wp:cNvGraphicFramePr>
+            <a:graphic xmlns:a="http://schemas.openxmlformats.org/drawingml/2006/main">
+              <a:graphicData uri="http://schemas.openxmlformats.org/drawingml/2006/picture">
+                <pic:pic xmlns:pic="http://schemas.openxmlformats.org/drawingml/2006/picture">
+                  <pic:nvPicPr>
+                    <pic:cNvPr id="1" name=""/>
+                    <pic:cNvPicPr/>
+                  </pic:nvPicPr>
+                  <pic:blipFill>
+                    <a:blip r:embed="rId40"/>
+                    <a:stretch>
+                      <a:fillRect/>
+                    </a:stretch>
+                  </pic:blipFill>
+                  <pic:spPr>
+                    <a:xfrm>
+                      <a:off x="0" y="0"/>
+                      <a:ext cx="5943600" cy="2961005"/>
+                    </a:xfrm>
+                    <a:prstGeom prst="rect">
+                      <a:avLst/>
+                    </a:prstGeom>
+                  </pic:spPr>
+                </pic:pic>
+              </a:graphicData>
+            </a:graphic>
+          </wp:inline>
+        </w:drawing>
+      </w:r>
+      <w:bookmarkStart w:id="0" w:name="_GoBack"/>
+      <w:bookmarkEnd w:id="0"/>
+    </w:p>
+    <w:p>
+      <w:pPr>
+        <w:pStyle w:val="ListParagraph"/>
+        <w:ind w:left="1080"/>
+      </w:pPr>
+    </w:p>
+    <w:p>
+      <w:pPr>
+        <w:pStyle w:val="ListParagraph"/>
+        <w:ind w:left="1080"/>
+      </w:pPr>
+    </w:p>
+    <w:p>
+      <w:pPr>
+        <w:pStyle w:val="ListParagraph"/>
+        <w:ind w:left="1080"/>
+      </w:pPr>
+    </w:p>
+    <w:p>
+      <w:r>
+        <w:rPr>
+          <w:b/>
+        </w:rPr>
         <w:br/>
       </w:r>
-    </w:p>
-    <w:p/>
+      <w:r>
+        <w:br/>
+      </w:r>
+    </w:p>
+    <w:p>
+      <w:r>
+        <w:t xml:space="preserve">  </w:t>
+      </w:r>
+    </w:p>
     <w:sectPr>
       <w:pgSz w:w="12240" w:h="15840"/>
       <w:pgMar w:top="1440" w:right="1440" w:bottom="1440" w:left="1440" w:header="720" w:footer="720" w:gutter="0"/>
@@ -6418,6 +6676,17 @@
       <w:contextualSpacing/>
     </w:pPr>
   </w:style>
+  <w:style w:type="character" w:styleId="Hyperlink">
+    <w:name w:val="Hyperlink"/>
+    <w:basedOn w:val="DefaultParagraphFont"/>
+    <w:uiPriority w:val="99"/>
+    <w:unhideWhenUsed/>
+    <w:rsid w:val="007C3FE2"/>
+    <w:rPr>
+      <w:color w:val="0563C1" w:themeColor="hyperlink"/>
+      <w:u w:val="single"/>
+    </w:rPr>
+  </w:style>
 </w:styles>
 </file>
 

</xml_diff>

<commit_message>
Cập nhật trạng thái đơn hàng mới nhất
</commit_message>
<xml_diff>
--- a/shop-api/document/DocumentAPI.docx
+++ b/shop-api/document/DocumentAPI.docx
@@ -5786,15 +5786,9 @@
       <w:pPr>
         <w:pStyle w:val="ListParagraph"/>
         <w:ind w:left="1080"/>
-      </w:pPr>
-    </w:p>
-    <w:p>
-      <w:pPr>
-        <w:pStyle w:val="ListParagraph"/>
-        <w:ind w:left="1080"/>
-        <w:rPr>
+        <w:rPr>
+          <w:rStyle w:val="Hyperlink"/>
           <w:rFonts w:ascii="Helvetica" w:hAnsi="Helvetica" w:cs="Helvetica"/>
-          <w:color w:val="505050"/>
           <w:sz w:val="18"/>
           <w:szCs w:val="18"/>
           <w:shd w:val="clear" w:color="auto" w:fill="FAFAFA"/>
@@ -5818,18 +5812,12 @@
         <w:pStyle w:val="ListParagraph"/>
         <w:ind w:left="1080"/>
       </w:pPr>
-    </w:p>
-    <w:p>
-      <w:pPr>
-        <w:pStyle w:val="ListParagraph"/>
-        <w:ind w:left="1080"/>
-      </w:pPr>
       <w:r>
         <w:rPr>
           <w:noProof/>
         </w:rPr>
         <w:drawing>
-          <wp:inline distT="0" distB="0" distL="0" distR="0" wp14:anchorId="10E1C6E0" wp14:editId="6F8F1E15">
+          <wp:inline distT="0" distB="0" distL="0" distR="0" wp14:anchorId="6F4D0881" wp14:editId="794C33C5">
             <wp:extent cx="5943600" cy="2961005"/>
             <wp:effectExtent l="0" t="0" r="0" b="0"/>
             <wp:docPr id="36" name="Picture 36"/>
@@ -5864,8 +5852,175 @@
           </wp:inline>
         </w:drawing>
       </w:r>
+    </w:p>
+    <w:p>
+      <w:pPr>
+        <w:pStyle w:val="ListParagraph"/>
+        <w:numPr>
+          <w:ilvl w:val="0"/>
+          <w:numId w:val="2"/>
+        </w:numPr>
+      </w:pPr>
+      <w:proofErr w:type="spellStart"/>
+      <w:r>
+        <w:rPr>
+          <w:b/>
+        </w:rPr>
+        <w:t>Cập</w:t>
+      </w:r>
+      <w:proofErr w:type="spellEnd"/>
+      <w:r>
+        <w:rPr>
+          <w:b/>
+        </w:rPr>
+        <w:t xml:space="preserve"> </w:t>
+      </w:r>
+      <w:proofErr w:type="spellStart"/>
+      <w:r>
+        <w:rPr>
+          <w:b/>
+        </w:rPr>
+        <w:t>nhật</w:t>
+      </w:r>
+      <w:proofErr w:type="spellEnd"/>
+      <w:r>
+        <w:rPr>
+          <w:b/>
+        </w:rPr>
+        <w:t xml:space="preserve"> status </w:t>
+      </w:r>
+      <w:proofErr w:type="spellStart"/>
+      <w:r>
+        <w:rPr>
+          <w:b/>
+        </w:rPr>
+        <w:t>đơn</w:t>
+      </w:r>
+      <w:proofErr w:type="spellEnd"/>
+      <w:r>
+        <w:rPr>
+          <w:b/>
+        </w:rPr>
+        <w:t xml:space="preserve"> hang </w:t>
+      </w:r>
+      <w:proofErr w:type="spellStart"/>
+      <w:r>
+        <w:rPr>
+          <w:b/>
+        </w:rPr>
+        <w:t>mới</w:t>
+      </w:r>
+      <w:proofErr w:type="spellEnd"/>
+      <w:r>
+        <w:rPr>
+          <w:b/>
+        </w:rPr>
+        <w:t xml:space="preserve"> </w:t>
+      </w:r>
+      <w:proofErr w:type="spellStart"/>
+      <w:r>
+        <w:rPr>
+          <w:b/>
+        </w:rPr>
+        <w:t>nhất</w:t>
+      </w:r>
+      <w:proofErr w:type="spellEnd"/>
+    </w:p>
+    <w:p>
+      <w:pPr>
+        <w:pStyle w:val="ListParagraph"/>
+        <w:ind w:left="1080"/>
+      </w:pPr>
+      <w:r>
+        <w:rPr>
+          <w:rFonts w:ascii="Helvetica" w:hAnsi="Helvetica" w:cs="Helvetica"/>
+          <w:color w:val="505050"/>
+          <w:sz w:val="18"/>
+          <w:szCs w:val="18"/>
+          <w:shd w:val="clear" w:color="auto" w:fill="FAFAFA"/>
+        </w:rPr>
+        <w:t>http://localhost:5000/api/receipt/updatestatus/7</w:t>
+      </w:r>
       <w:bookmarkStart w:id="0" w:name="_GoBack"/>
       <w:bookmarkEnd w:id="0"/>
+    </w:p>
+    <w:p>
+      <w:pPr>
+        <w:pStyle w:val="ListParagraph"/>
+        <w:ind w:left="1080"/>
+      </w:pPr>
+      <w:r>
+        <w:rPr>
+          <w:noProof/>
+        </w:rPr>
+        <w:lastRenderedPageBreak/>
+        <w:drawing>
+          <wp:inline distT="0" distB="0" distL="0" distR="0" wp14:anchorId="51807F94" wp14:editId="34D34104">
+            <wp:extent cx="5943600" cy="2961005"/>
+            <wp:effectExtent l="0" t="0" r="0" b="0"/>
+            <wp:docPr id="37" name="Picture 37"/>
+            <wp:cNvGraphicFramePr>
+              <a:graphicFrameLocks xmlns:a="http://schemas.openxmlformats.org/drawingml/2006/main" noChangeAspect="1"/>
+            </wp:cNvGraphicFramePr>
+            <a:graphic xmlns:a="http://schemas.openxmlformats.org/drawingml/2006/main">
+              <a:graphicData uri="http://schemas.openxmlformats.org/drawingml/2006/picture">
+                <pic:pic xmlns:pic="http://schemas.openxmlformats.org/drawingml/2006/picture">
+                  <pic:nvPicPr>
+                    <pic:cNvPr id="1" name=""/>
+                    <pic:cNvPicPr/>
+                  </pic:nvPicPr>
+                  <pic:blipFill>
+                    <a:blip r:embed="rId41"/>
+                    <a:stretch>
+                      <a:fillRect/>
+                    </a:stretch>
+                  </pic:blipFill>
+                  <pic:spPr>
+                    <a:xfrm>
+                      <a:off x="0" y="0"/>
+                      <a:ext cx="5943600" cy="2961005"/>
+                    </a:xfrm>
+                    <a:prstGeom prst="rect">
+                      <a:avLst/>
+                    </a:prstGeom>
+                  </pic:spPr>
+                </pic:pic>
+              </a:graphicData>
+            </a:graphic>
+          </wp:inline>
+        </w:drawing>
+      </w:r>
+    </w:p>
+    <w:p>
+      <w:pPr>
+        <w:pStyle w:val="ListParagraph"/>
+        <w:ind w:left="1080"/>
+      </w:pPr>
+    </w:p>
+    <w:p>
+      <w:pPr>
+        <w:pStyle w:val="ListParagraph"/>
+        <w:ind w:left="1080"/>
+        <w:rPr>
+          <w:rFonts w:ascii="Helvetica" w:hAnsi="Helvetica" w:cs="Helvetica"/>
+          <w:color w:val="505050"/>
+          <w:sz w:val="18"/>
+          <w:szCs w:val="18"/>
+          <w:shd w:val="clear" w:color="auto" w:fill="FAFAFA"/>
+        </w:rPr>
+      </w:pPr>
+    </w:p>
+    <w:p>
+      <w:pPr>
+        <w:pStyle w:val="ListParagraph"/>
+        <w:ind w:left="1080"/>
+      </w:pPr>
+    </w:p>
+    <w:p>
+      <w:pPr>
+        <w:pStyle w:val="ListParagraph"/>
+        <w:ind w:left="1080"/>
+      </w:pPr>
     </w:p>
     <w:p>
       <w:pPr>

</xml_diff>